<commit_message>
feat(doctor & specialty): implement CRUD operations
</commit_message>
<xml_diff>
--- a/Docs.docx
+++ b/Docs.docx
@@ -553,7 +553,31 @@
           <w:sz w:val="26"/>
           <w:szCs w:val="26"/>
         </w:rPr>
-        <w:t>/api/clinics/{id}/doctors/**</w:t>
+        <w:t>/api/</w:t>
+      </w:r>
+      <w:r>
+        <w:rPr>
+          <w:rFonts w:ascii="Arial" w:hAnsi="Arial" w:cs="Arial"/>
+          <w:sz w:val="26"/>
+          <w:szCs w:val="26"/>
+        </w:rPr>
+        <w:t>doctors</w:t>
+      </w:r>
+      <w:r>
+        <w:rPr>
+          <w:rFonts w:ascii="Arial" w:hAnsi="Arial" w:cs="Arial"/>
+          <w:sz w:val="26"/>
+          <w:szCs w:val="26"/>
+        </w:rPr>
+        <w:t>/</w:t>
+      </w:r>
+      <w:r>
+        <w:rPr>
+          <w:rFonts w:ascii="Arial" w:hAnsi="Arial" w:cs="Arial"/>
+          <w:sz w:val="26"/>
+          <w:szCs w:val="26"/>
+        </w:rPr>
+        <w:t>**</w:t>
       </w:r>
     </w:p>
     <w:p>

</xml_diff>